<commit_message>
Adding files of final submission
The source code.zip has all of the source code, and the project report was only slightly modified. An assumptions section was added to state the assumptions in our code.
</commit_message>
<xml_diff>
--- a/project1report.docx
+++ b/project1report.docx
@@ -110,8 +110,6 @@
       <w:pPr>
         <w:jc w:val="center"/>
       </w:pPr>
-      <w:bookmarkStart w:id="0" w:name="_GoBack"/>
-      <w:bookmarkEnd w:id="0"/>
     </w:p>
     <w:p>
       <w:pPr>
@@ -257,7 +255,7 @@
                     <pic:cNvPicPr/>
                   </pic:nvPicPr>
                   <pic:blipFill>
-                    <a:blip r:embed="rId4" cstate="print">
+                    <a:blip r:embed="rId5" cstate="print">
                       <a:extLst>
                         <a:ext uri="{28A0092B-C50C-407E-A947-70E740481C1C}">
                           <a14:useLocalDpi xmlns:a14="http://schemas.microsoft.com/office/drawing/2010/main" val="0"/>
@@ -416,7 +414,52 @@
     </w:p>
     <w:p/>
     <w:p/>
-    <w:p/>
+    <w:p>
+      <w:pPr>
+        <w:jc w:val="center"/>
+      </w:pPr>
+      <w:r>
+        <w:t>Assumptions:</w:t>
+      </w:r>
+    </w:p>
+    <w:p>
+      <w:pPr>
+        <w:pStyle w:val="ListParagraph"/>
+        <w:numPr>
+          <w:ilvl w:val="0"/>
+          <w:numId w:val="1"/>
+        </w:numPr>
+      </w:pPr>
+      <w:r>
+        <w:t>User will enter a polynomial without spaces.</w:t>
+      </w:r>
+    </w:p>
+    <w:p>
+      <w:pPr>
+        <w:pStyle w:val="ListParagraph"/>
+        <w:numPr>
+          <w:ilvl w:val="0"/>
+          <w:numId w:val="1"/>
+        </w:numPr>
+      </w:pPr>
+      <w:r>
+        <w:t>User will not use variables other than x.</w:t>
+      </w:r>
+    </w:p>
+    <w:p>
+      <w:pPr>
+        <w:pStyle w:val="ListParagraph"/>
+        <w:numPr>
+          <w:ilvl w:val="0"/>
+          <w:numId w:val="1"/>
+        </w:numPr>
+      </w:pPr>
+      <w:r>
+        <w:t>After user has entered two polynomials, if the user wants to enter another two polynomials, the previous set of two polynomials are not to be stored. User wants to enter two polynomials each time they want to add polynomials together.</w:t>
+      </w:r>
+      <w:bookmarkStart w:id="0" w:name="_GoBack"/>
+      <w:bookmarkEnd w:id="0"/>
+    </w:p>
     <w:p/>
     <w:p/>
     <w:p/>
@@ -534,15 +577,7 @@
           <w:sz w:val="27"/>
           <w:szCs w:val="27"/>
         </w:rPr>
-        <w:t xml:space="preserve">: </w:t>
-      </w:r>
-      <w:r>
-        <w:rPr>
-          <w:color w:val="000000"/>
-          <w:sz w:val="27"/>
-          <w:szCs w:val="27"/>
-        </w:rPr>
-        <w:t>http://www.cplusplus.com/reference/string/string/find_first_not_of/</w:t>
+        <w:t>: http://www.cplusplus.com/reference/string/string/find_first_not_of/</w:t>
       </w:r>
     </w:p>
     <w:p>
@@ -572,6 +607,126 @@
     </w:sectPr>
   </w:body>
 </w:document>
+</file>
+
+<file path=word/numbering.xml><?xml version="1.0" encoding="utf-8"?>
+<w:numbering xmlns:wpc="http://schemas.microsoft.com/office/word/2010/wordprocessingCanvas" xmlns:cx="http://schemas.microsoft.com/office/drawing/2014/chartex" xmlns:cx1="http://schemas.microsoft.com/office/drawing/2015/9/8/chartex" xmlns:cx2="http://schemas.microsoft.com/office/drawing/2015/10/21/chartex" xmlns:mc="http://schemas.openxmlformats.org/markup-compatibility/2006" xmlns:o="urn:schemas-microsoft-com:office:office" xmlns:r="http://schemas.openxmlformats.org/officeDocument/2006/relationships" xmlns:m="http://schemas.openxmlformats.org/officeDocument/2006/math" xmlns:v="urn:schemas-microsoft-com:vml" xmlns:wp14="http://schemas.microsoft.com/office/word/2010/wordprocessingDrawing" xmlns:wp="http://schemas.openxmlformats.org/drawingml/2006/wordprocessingDrawing" xmlns:w10="urn:schemas-microsoft-com:office:word" xmlns:w="http://schemas.openxmlformats.org/wordprocessingml/2006/main" xmlns:w14="http://schemas.microsoft.com/office/word/2010/wordml" xmlns:w15="http://schemas.microsoft.com/office/word/2012/wordml" xmlns:w16se="http://schemas.microsoft.com/office/word/2015/wordml/symex" xmlns:wpg="http://schemas.microsoft.com/office/word/2010/wordprocessingGroup" xmlns:wpi="http://schemas.microsoft.com/office/word/2010/wordprocessingInk" xmlns:wne="http://schemas.microsoft.com/office/word/2006/wordml" xmlns:wps="http://schemas.microsoft.com/office/word/2010/wordprocessingShape" mc:Ignorable="w14 w15 w16se wp14">
+  <w:abstractNum w:abstractNumId="0" w15:restartNumberingAfterBreak="0">
+    <w:nsid w:val="78343A1F"/>
+    <w:multiLevelType w:val="hybridMultilevel"/>
+    <w:tmpl w:val="9AE6FAC0"/>
+    <w:lvl w:ilvl="0" w:tplc="0C14A4B0">
+      <w:numFmt w:val="bullet"/>
+      <w:lvlText w:val="-"/>
+      <w:lvlJc w:val="left"/>
+      <w:pPr>
+        <w:ind w:left="720" w:hanging="360"/>
+      </w:pPr>
+      <w:rPr>
+        <w:rFonts w:ascii="Calibri" w:eastAsiaTheme="minorHAnsi" w:hAnsi="Calibri" w:cs="Calibri" w:hint="default"/>
+      </w:rPr>
+    </w:lvl>
+    <w:lvl w:ilvl="1" w:tplc="04090003" w:tentative="1">
+      <w:start w:val="1"/>
+      <w:numFmt w:val="bullet"/>
+      <w:lvlText w:val="o"/>
+      <w:lvlJc w:val="left"/>
+      <w:pPr>
+        <w:ind w:left="1440" w:hanging="360"/>
+      </w:pPr>
+      <w:rPr>
+        <w:rFonts w:ascii="Courier New" w:hAnsi="Courier New" w:cs="Courier New" w:hint="default"/>
+      </w:rPr>
+    </w:lvl>
+    <w:lvl w:ilvl="2" w:tplc="04090005" w:tentative="1">
+      <w:start w:val="1"/>
+      <w:numFmt w:val="bullet"/>
+      <w:lvlText w:val=""/>
+      <w:lvlJc w:val="left"/>
+      <w:pPr>
+        <w:ind w:left="2160" w:hanging="360"/>
+      </w:pPr>
+      <w:rPr>
+        <w:rFonts w:ascii="Wingdings" w:hAnsi="Wingdings" w:hint="default"/>
+      </w:rPr>
+    </w:lvl>
+    <w:lvl w:ilvl="3" w:tplc="04090001" w:tentative="1">
+      <w:start w:val="1"/>
+      <w:numFmt w:val="bullet"/>
+      <w:lvlText w:val=""/>
+      <w:lvlJc w:val="left"/>
+      <w:pPr>
+        <w:ind w:left="2880" w:hanging="360"/>
+      </w:pPr>
+      <w:rPr>
+        <w:rFonts w:ascii="Symbol" w:hAnsi="Symbol" w:hint="default"/>
+      </w:rPr>
+    </w:lvl>
+    <w:lvl w:ilvl="4" w:tplc="04090003" w:tentative="1">
+      <w:start w:val="1"/>
+      <w:numFmt w:val="bullet"/>
+      <w:lvlText w:val="o"/>
+      <w:lvlJc w:val="left"/>
+      <w:pPr>
+        <w:ind w:left="3600" w:hanging="360"/>
+      </w:pPr>
+      <w:rPr>
+        <w:rFonts w:ascii="Courier New" w:hAnsi="Courier New" w:cs="Courier New" w:hint="default"/>
+      </w:rPr>
+    </w:lvl>
+    <w:lvl w:ilvl="5" w:tplc="04090005" w:tentative="1">
+      <w:start w:val="1"/>
+      <w:numFmt w:val="bullet"/>
+      <w:lvlText w:val=""/>
+      <w:lvlJc w:val="left"/>
+      <w:pPr>
+        <w:ind w:left="4320" w:hanging="360"/>
+      </w:pPr>
+      <w:rPr>
+        <w:rFonts w:ascii="Wingdings" w:hAnsi="Wingdings" w:hint="default"/>
+      </w:rPr>
+    </w:lvl>
+    <w:lvl w:ilvl="6" w:tplc="04090001" w:tentative="1">
+      <w:start w:val="1"/>
+      <w:numFmt w:val="bullet"/>
+      <w:lvlText w:val=""/>
+      <w:lvlJc w:val="left"/>
+      <w:pPr>
+        <w:ind w:left="5040" w:hanging="360"/>
+      </w:pPr>
+      <w:rPr>
+        <w:rFonts w:ascii="Symbol" w:hAnsi="Symbol" w:hint="default"/>
+      </w:rPr>
+    </w:lvl>
+    <w:lvl w:ilvl="7" w:tplc="04090003" w:tentative="1">
+      <w:start w:val="1"/>
+      <w:numFmt w:val="bullet"/>
+      <w:lvlText w:val="o"/>
+      <w:lvlJc w:val="left"/>
+      <w:pPr>
+        <w:ind w:left="5760" w:hanging="360"/>
+      </w:pPr>
+      <w:rPr>
+        <w:rFonts w:ascii="Courier New" w:hAnsi="Courier New" w:cs="Courier New" w:hint="default"/>
+      </w:rPr>
+    </w:lvl>
+    <w:lvl w:ilvl="8" w:tplc="04090005" w:tentative="1">
+      <w:start w:val="1"/>
+      <w:numFmt w:val="bullet"/>
+      <w:lvlText w:val=""/>
+      <w:lvlJc w:val="left"/>
+      <w:pPr>
+        <w:ind w:left="6480" w:hanging="360"/>
+      </w:pPr>
+      <w:rPr>
+        <w:rFonts w:ascii="Wingdings" w:hAnsi="Wingdings" w:hint="default"/>
+      </w:rPr>
+    </w:lvl>
+  </w:abstractNum>
+  <w:num w:numId="1">
+    <w:abstractNumId w:val="0"/>
+  </w:num>
+</w:numbering>
 </file>
 
 <file path=word/styles.xml><?xml version="1.0" encoding="utf-8"?>
@@ -1018,6 +1173,17 @@
       <w:szCs w:val="24"/>
     </w:rPr>
   </w:style>
+  <w:style w:type="paragraph" w:styleId="ListParagraph">
+    <w:name w:val="List Paragraph"/>
+    <w:basedOn w:val="Normal"/>
+    <w:uiPriority w:val="34"/>
+    <w:qFormat/>
+    <w:rsid w:val="00291E88"/>
+    <w:pPr>
+      <w:ind w:left="720"/>
+      <w:contextualSpacing/>
+    </w:pPr>
+  </w:style>
 </w:styles>
 </file>
 

</xml_diff>